<commit_message>
Completed Tutorial 11 - Making A Physics Game.
</commit_message>
<xml_diff>
--- a/Important documents/CustomPhysicsDoc_Template_2023.docx
+++ b/Important documents/CustomPhysicsDoc_Template_2023.docx
@@ -369,7 +369,7 @@
                                         <w:sz w:val="24"/>
                                         <w:szCs w:val="24"/>
                                       </w:rPr>
-                                      <w:t>&lt;YOUR FULL NAme&gt;</w:t>
+                                      <w:t>Connor Mills</w:t>
                                     </w:r>
                                   </w:p>
                                 </w:sdtContent>
@@ -396,7 +396,11 @@
               </mc:Choice>
               <mc:Fallback>
                 <w:pict>
-                  <v:shape w14:anchorId="28D4E1ED" id="Text Box 131" o:spid="_x0000_s1027" type="#_x0000_t202" style="position:absolute;margin-left:0;margin-top:0;width:369pt;height:529.2pt;z-index:251660288;visibility:visible;mso-wrap-style:square;mso-width-percent:790;mso-height-percent:350;mso-left-percent:77;mso-top-percent:540;mso-wrap-distance-left:14.4pt;mso-wrap-distance-top:0;mso-wrap-distance-right:14.4pt;mso-wrap-distance-bottom:0;mso-position-horizontal-relative:margin;mso-position-vertical-relative:page;mso-width-percent:790;mso-height-percent:350;mso-left-percent:77;mso-top-percent:540;mso-width-relative:margin;mso-height-relative:page;v-text-anchor:top" o:gfxdata="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" filled="f" stroked="f" strokeweight=".5pt">
+                  <v:shapetype w14:anchorId="28D4E1ED" id="_x0000_t202" coordsize="21600,21600" o:spt="202" path="m,l,21600r21600,l21600,xe">
+                    <v:stroke joinstyle="miter"/>
+                    <v:path gradientshapeok="t" o:connecttype="rect"/>
+                  </v:shapetype>
+                  <v:shape id="Text Box 131" o:spid="_x0000_s1027" type="#_x0000_t202" style="position:absolute;margin-left:0;margin-top:0;width:369pt;height:529.2pt;z-index:251660288;visibility:visible;mso-wrap-style:square;mso-width-percent:790;mso-height-percent:350;mso-left-percent:77;mso-top-percent:540;mso-wrap-distance-left:14.4pt;mso-wrap-distance-top:0;mso-wrap-distance-right:14.4pt;mso-wrap-distance-bottom:0;mso-position-horizontal-relative:margin;mso-position-vertical-relative:page;mso-width-percent:790;mso-height-percent:350;mso-left-percent:77;mso-top-percent:540;mso-width-relative:margin;mso-height-relative:page;v-text-anchor:top" o:gfxdata="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" filled="f" stroked="f" strokeweight=".5pt">
                     <v:textbox style="mso-fit-shape-to-text:t" inset="0,0,0,0">
                       <w:txbxContent>
                         <w:p>
@@ -527,7 +531,7 @@
                                   <w:sz w:val="24"/>
                                   <w:szCs w:val="24"/>
                                 </w:rPr>
-                                <w:t>&lt;YOUR FULL NAme&gt;</w:t>
+                                <w:t>Connor Mills</w:t>
                               </w:r>
                             </w:p>
                           </w:sdtContent>
@@ -2082,12 +2086,7 @@
     </w:p>
     <w:p/>
     <w:sectPr>
-      <w:headerReference w:type="even" r:id="rId15"/>
-      <w:headerReference w:type="default" r:id="rId16"/>
-      <w:footerReference w:type="even" r:id="rId17"/>
-      <w:footerReference w:type="default" r:id="rId18"/>
-      <w:headerReference w:type="first" r:id="rId19"/>
-      <w:footerReference w:type="first" r:id="rId20"/>
+      <w:footerReference w:type="default" r:id="rId15"/>
       <w:pgSz w:w="11906" w:h="16838"/>
       <w:pgMar w:top="1440" w:right="1440" w:bottom="1440" w:left="1440" w:header="708" w:footer="708" w:gutter="0"/>
       <w:pgNumType w:start="0"/>
@@ -2130,24 +2129,8 @@
     <w:pPr>
       <w:pStyle w:val="Footer"/>
     </w:pPr>
-  </w:p>
-</w:ftr>
-</file>
-
-<file path=word/footer2.xml><?xml version="1.0" encoding="utf-8"?>
-<w:ftr xmlns:wpc="http://schemas.microsoft.com/office/word/2010/wordprocessingCanvas" xmlns:cx="http://schemas.microsoft.com/office/drawing/2014/chartex" xmlns:cx1="http://schemas.microsoft.com/office/drawing/2015/9/8/chartex" xmlns:cx2="http://schemas.microsoft.com/office/drawing/2015/10/21/chartex" xmlns:cx3="http://schemas.microsoft.com/office/drawing/2016/5/9/chartex" xmlns:cx4="http://schemas.microsoft.com/office/drawing/2016/5/10/chartex" xmlns:cx5="http://schemas.microsoft.com/office/drawing/2016/5/11/chartex" xmlns:cx6="http://schemas.microsoft.com/office/drawing/2016/5/12/chartex" xmlns:cx7="http://schemas.microsoft.com/office/drawing/2016/5/13/chartex" xmlns:cx8="http://schemas.microsoft.com/office/drawing/2016/5/14/chartex" xmlns:mc="http://schemas.openxmlformats.org/markup-compatibility/2006" xmlns:aink="http://schemas.microsoft.com/office/drawing/2016/ink" xmlns:am3d="http://schemas.microsoft.com/office/drawing/2017/model3d" xmlns:o="urn:schemas-microsoft-com:office:office" xmlns:oel="http://schemas.microsoft.com/office/2019/extlst" xmlns:r="http://schemas.openxmlformats.org/officeDocument/2006/relationships" xmlns:m="http://schemas.openxmlformats.org/officeDocument/2006/math" xmlns:v="urn:schemas-microsoft-com:vml" xmlns:wp14="http://schemas.microsoft.com/office/word/2010/wordprocessingDrawing" xmlns:wp="http://schemas.openxmlformats.org/drawingml/2006/wordprocessingDrawing" xmlns:w10="urn:schemas-microsoft-com:office:word" xmlns:w="http://schemas.openxmlformats.org/wordprocessingml/2006/main" xmlns:w14="http://schemas.microsoft.com/office/word/2010/wordml" xmlns:w15="http://schemas.microsoft.com/office/word/2012/wordml" xmlns:w16cex="http://schemas.microsoft.com/office/word/2018/wordml/cex" xmlns:w16cid="http://schemas.microsoft.com/office/word/2016/wordml/cid" xmlns:w16="http://schemas.microsoft.com/office/word/2018/wordml" xmlns:w16sdtdh="http://schemas.microsoft.com/office/word/2020/wordml/sdtdatahash" xmlns:w16se="http://schemas.microsoft.com/office/word/2015/wordml/symex" xmlns:wpg="http://schemas.microsoft.com/office/word/2010/wordprocessingGroup" xmlns:wpi="http://schemas.microsoft.com/office/word/2010/wordprocessingInk" xmlns:wne="http://schemas.microsoft.com/office/word/2006/wordml" xmlns:wps="http://schemas.microsoft.com/office/word/2010/wordprocessingShape" mc:Ignorable="w14 w15 w16se w16cid w16 w16cex w16sdtdh wp14">
-  <w:p>
-    <w:pPr>
-      <w:pStyle w:val="Footer"/>
-    </w:pPr>
     <w:r>
-      <w:t>&lt;</w:t>
-    </w:r>
-    <w:r>
-      <w:t>YOUR_FULL_NAME</w:t>
-    </w:r>
-    <w:r>
-      <w:t>&gt;</w:t>
+      <w:t>Connor Mills</w:t>
     </w:r>
     <w:r>
       <w:tab/>
@@ -2168,16 +2151,6 @@
 </w:ftr>
 </file>
 
-<file path=word/footer3.xml><?xml version="1.0" encoding="utf-8"?>
-<w:ftr xmlns:wpc="http://schemas.microsoft.com/office/word/2010/wordprocessingCanvas" xmlns:cx="http://schemas.microsoft.com/office/drawing/2014/chartex" xmlns:cx1="http://schemas.microsoft.com/office/drawing/2015/9/8/chartex" xmlns:cx2="http://schemas.microsoft.com/office/drawing/2015/10/21/chartex" xmlns:cx3="http://schemas.microsoft.com/office/drawing/2016/5/9/chartex" xmlns:cx4="http://schemas.microsoft.com/office/drawing/2016/5/10/chartex" xmlns:cx5="http://schemas.microsoft.com/office/drawing/2016/5/11/chartex" xmlns:cx6="http://schemas.microsoft.com/office/drawing/2016/5/12/chartex" xmlns:cx7="http://schemas.microsoft.com/office/drawing/2016/5/13/chartex" xmlns:cx8="http://schemas.microsoft.com/office/drawing/2016/5/14/chartex" xmlns:mc="http://schemas.openxmlformats.org/markup-compatibility/2006" xmlns:aink="http://schemas.microsoft.com/office/drawing/2016/ink" xmlns:am3d="http://schemas.microsoft.com/office/drawing/2017/model3d" xmlns:o="urn:schemas-microsoft-com:office:office" xmlns:oel="http://schemas.microsoft.com/office/2019/extlst" xmlns:r="http://schemas.openxmlformats.org/officeDocument/2006/relationships" xmlns:m="http://schemas.openxmlformats.org/officeDocument/2006/math" xmlns:v="urn:schemas-microsoft-com:vml" xmlns:wp14="http://schemas.microsoft.com/office/word/2010/wordprocessingDrawing" xmlns:wp="http://schemas.openxmlformats.org/drawingml/2006/wordprocessingDrawing" xmlns:w10="urn:schemas-microsoft-com:office:word" xmlns:w="http://schemas.openxmlformats.org/wordprocessingml/2006/main" xmlns:w14="http://schemas.microsoft.com/office/word/2010/wordml" xmlns:w15="http://schemas.microsoft.com/office/word/2012/wordml" xmlns:w16cex="http://schemas.microsoft.com/office/word/2018/wordml/cex" xmlns:w16cid="http://schemas.microsoft.com/office/word/2016/wordml/cid" xmlns:w16="http://schemas.microsoft.com/office/word/2018/wordml" xmlns:w16sdtdh="http://schemas.microsoft.com/office/word/2020/wordml/sdtdatahash" xmlns:w16se="http://schemas.microsoft.com/office/word/2015/wordml/symex" xmlns:wpg="http://schemas.microsoft.com/office/word/2010/wordprocessingGroup" xmlns:wpi="http://schemas.microsoft.com/office/word/2010/wordprocessingInk" xmlns:wne="http://schemas.microsoft.com/office/word/2006/wordml" xmlns:wps="http://schemas.microsoft.com/office/word/2010/wordprocessingShape" mc:Ignorable="w14 w15 w16se w16cid w16 w16cex w16sdtdh wp14">
-  <w:p>
-    <w:pPr>
-      <w:pStyle w:val="Footer"/>
-    </w:pPr>
-  </w:p>
-</w:ftr>
-</file>
-
 <file path=word/footnotes.xml><?xml version="1.0" encoding="utf-8"?>
 <w:footnotes xmlns:wpc="http://schemas.microsoft.com/office/word/2010/wordprocessingCanvas" xmlns:cx="http://schemas.microsoft.com/office/drawing/2014/chartex" xmlns:cx1="http://schemas.microsoft.com/office/drawing/2015/9/8/chartex" xmlns:cx2="http://schemas.microsoft.com/office/drawing/2015/10/21/chartex" xmlns:cx3="http://schemas.microsoft.com/office/drawing/2016/5/9/chartex" xmlns:cx4="http://schemas.microsoft.com/office/drawing/2016/5/10/chartex" xmlns:cx5="http://schemas.microsoft.com/office/drawing/2016/5/11/chartex" xmlns:cx6="http://schemas.microsoft.com/office/drawing/2016/5/12/chartex" xmlns:cx7="http://schemas.microsoft.com/office/drawing/2016/5/13/chartex" xmlns:cx8="http://schemas.microsoft.com/office/drawing/2016/5/14/chartex" xmlns:mc="http://schemas.openxmlformats.org/markup-compatibility/2006" xmlns:aink="http://schemas.microsoft.com/office/drawing/2016/ink" xmlns:am3d="http://schemas.microsoft.com/office/drawing/2017/model3d" xmlns:o="urn:schemas-microsoft-com:office:office" xmlns:oel="http://schemas.microsoft.com/office/2019/extlst" xmlns:r="http://schemas.openxmlformats.org/officeDocument/2006/relationships" xmlns:m="http://schemas.openxmlformats.org/officeDocument/2006/math" xmlns:v="urn:schemas-microsoft-com:vml" xmlns:wp14="http://schemas.microsoft.com/office/word/2010/wordprocessingDrawing" xmlns:wp="http://schemas.openxmlformats.org/drawingml/2006/wordprocessingDrawing" xmlns:w10="urn:schemas-microsoft-com:office:word" xmlns:w="http://schemas.openxmlformats.org/wordprocessingml/2006/main" xmlns:w14="http://schemas.microsoft.com/office/word/2010/wordml" xmlns:w15="http://schemas.microsoft.com/office/word/2012/wordml" xmlns:w16cex="http://schemas.microsoft.com/office/word/2018/wordml/cex" xmlns:w16cid="http://schemas.microsoft.com/office/word/2016/wordml/cid" xmlns:w16="http://schemas.microsoft.com/office/word/2018/wordml" xmlns:w16sdtdh="http://schemas.microsoft.com/office/word/2020/wordml/sdtdatahash" xmlns:w16se="http://schemas.microsoft.com/office/word/2015/wordml/symex" xmlns:wpg="http://schemas.microsoft.com/office/word/2010/wordprocessingGroup" xmlns:wpi="http://schemas.microsoft.com/office/word/2010/wordprocessingInk" xmlns:wne="http://schemas.microsoft.com/office/word/2006/wordml" xmlns:wps="http://schemas.microsoft.com/office/word/2010/wordprocessingShape" mc:Ignorable="w14 w15 w16se w16cid w16 w16cex w16sdtdh wp14">
   <w:footnote w:type="separator" w:id="-1">
@@ -2201,83 +2174,6 @@
     </w:p>
   </w:footnote>
 </w:footnotes>
-</file>
-
-<file path=word/header1.xml><?xml version="1.0" encoding="utf-8"?>
-<w:hdr xmlns:wpc="http://schemas.microsoft.com/office/word/2010/wordprocessingCanvas" xmlns:cx="http://schemas.microsoft.com/office/drawing/2014/chartex" xmlns:cx1="http://schemas.microsoft.com/office/drawing/2015/9/8/chartex" xmlns:cx2="http://schemas.microsoft.com/office/drawing/2015/10/21/chartex" xmlns:cx3="http://schemas.microsoft.com/office/drawing/2016/5/9/chartex" xmlns:cx4="http://schemas.microsoft.com/office/drawing/2016/5/10/chartex" xmlns:cx5="http://schemas.microsoft.com/office/drawing/2016/5/11/chartex" xmlns:cx6="http://schemas.microsoft.com/office/drawing/2016/5/12/chartex" xmlns:cx7="http://schemas.microsoft.com/office/drawing/2016/5/13/chartex" xmlns:cx8="http://schemas.microsoft.com/office/drawing/2016/5/14/chartex" xmlns:mc="http://schemas.openxmlformats.org/markup-compatibility/2006" xmlns:aink="http://schemas.microsoft.com/office/drawing/2016/ink" xmlns:am3d="http://schemas.microsoft.com/office/drawing/2017/model3d" xmlns:o="urn:schemas-microsoft-com:office:office" xmlns:oel="http://schemas.microsoft.com/office/2019/extlst" xmlns:r="http://schemas.openxmlformats.org/officeDocument/2006/relationships" xmlns:m="http://schemas.openxmlformats.org/officeDocument/2006/math" xmlns:v="urn:schemas-microsoft-com:vml" xmlns:wp14="http://schemas.microsoft.com/office/word/2010/wordprocessingDrawing" xmlns:wp="http://schemas.openxmlformats.org/drawingml/2006/wordprocessingDrawing" xmlns:w10="urn:schemas-microsoft-com:office:word" xmlns:w="http://schemas.openxmlformats.org/wordprocessingml/2006/main" xmlns:w14="http://schemas.microsoft.com/office/word/2010/wordml" xmlns:w15="http://schemas.microsoft.com/office/word/2012/wordml" xmlns:w16cex="http://schemas.microsoft.com/office/word/2018/wordml/cex" xmlns:w16cid="http://schemas.microsoft.com/office/word/2016/wordml/cid" xmlns:w16="http://schemas.microsoft.com/office/word/2018/wordml" xmlns:w16sdtdh="http://schemas.microsoft.com/office/word/2020/wordml/sdtdatahash" xmlns:w16se="http://schemas.microsoft.com/office/word/2015/wordml/symex" xmlns:wpg="http://schemas.microsoft.com/office/word/2010/wordprocessingGroup" xmlns:wpi="http://schemas.microsoft.com/office/word/2010/wordprocessingInk" xmlns:wne="http://schemas.microsoft.com/office/word/2006/wordml" xmlns:wps="http://schemas.microsoft.com/office/word/2010/wordprocessingShape" mc:Ignorable="w14 w15 w16se w16cid w16 w16cex w16sdtdh wp14">
-  <w:p>
-    <w:pPr>
-      <w:pStyle w:val="Header"/>
-    </w:pPr>
-  </w:p>
-</w:hdr>
-</file>
-
-<file path=word/header2.xml><?xml version="1.0" encoding="utf-8"?>
-<w:hdr xmlns:wpc="http://schemas.microsoft.com/office/word/2010/wordprocessingCanvas" xmlns:cx="http://schemas.microsoft.com/office/drawing/2014/chartex" xmlns:cx1="http://schemas.microsoft.com/office/drawing/2015/9/8/chartex" xmlns:cx2="http://schemas.microsoft.com/office/drawing/2015/10/21/chartex" xmlns:cx3="http://schemas.microsoft.com/office/drawing/2016/5/9/chartex" xmlns:cx4="http://schemas.microsoft.com/office/drawing/2016/5/10/chartex" xmlns:cx5="http://schemas.microsoft.com/office/drawing/2016/5/11/chartex" xmlns:cx6="http://schemas.microsoft.com/office/drawing/2016/5/12/chartex" xmlns:cx7="http://schemas.microsoft.com/office/drawing/2016/5/13/chartex" xmlns:cx8="http://schemas.microsoft.com/office/drawing/2016/5/14/chartex" xmlns:mc="http://schemas.openxmlformats.org/markup-compatibility/2006" xmlns:aink="http://schemas.microsoft.com/office/drawing/2016/ink" xmlns:am3d="http://schemas.microsoft.com/office/drawing/2017/model3d" xmlns:o="urn:schemas-microsoft-com:office:office" xmlns:oel="http://schemas.microsoft.com/office/2019/extlst" xmlns:r="http://schemas.openxmlformats.org/officeDocument/2006/relationships" xmlns:m="http://schemas.openxmlformats.org/officeDocument/2006/math" xmlns:v="urn:schemas-microsoft-com:vml" xmlns:wp14="http://schemas.microsoft.com/office/word/2010/wordprocessingDrawing" xmlns:wp="http://schemas.openxmlformats.org/drawingml/2006/wordprocessingDrawing" xmlns:w10="urn:schemas-microsoft-com:office:word" xmlns:w="http://schemas.openxmlformats.org/wordprocessingml/2006/main" xmlns:w14="http://schemas.microsoft.com/office/word/2010/wordml" xmlns:w15="http://schemas.microsoft.com/office/word/2012/wordml" xmlns:w16cex="http://schemas.microsoft.com/office/word/2018/wordml/cex" xmlns:w16cid="http://schemas.microsoft.com/office/word/2016/wordml/cid" xmlns:w16="http://schemas.microsoft.com/office/word/2018/wordml" xmlns:w16sdtdh="http://schemas.microsoft.com/office/word/2020/wordml/sdtdatahash" xmlns:w16se="http://schemas.microsoft.com/office/word/2015/wordml/symex" xmlns:wpg="http://schemas.microsoft.com/office/word/2010/wordprocessingGroup" xmlns:wpi="http://schemas.microsoft.com/office/word/2010/wordprocessingInk" xmlns:wne="http://schemas.microsoft.com/office/word/2006/wordml" xmlns:wps="http://schemas.microsoft.com/office/word/2010/wordprocessingShape" mc:Ignorable="w14 w15 w16se w16cid w16 w16cex w16sdtdh wp14">
-  <w:sdt>
-    <w:sdtPr>
-      <w:id w:val="1376037811"/>
-      <w:docPartObj>
-        <w:docPartGallery w:val="Watermarks"/>
-        <w:docPartUnique/>
-      </w:docPartObj>
-    </w:sdtPr>
-    <w:sdtContent>
-      <w:p>
-        <w:pPr>
-          <w:pStyle w:val="Header"/>
-        </w:pPr>
-        <w:r>
-          <w:rPr>
-            <w:noProof/>
-          </w:rPr>
-          <w:pict w14:anchorId="5029A881">
-            <v:shapetype id="_x0000_t136" coordsize="21600,21600" o:spt="136" adj="10800" path="m@7,l@8,m@5,21600l@6,21600e">
-              <v:formulas>
-                <v:f eqn="sum #0 0 10800"/>
-                <v:f eqn="prod #0 2 1"/>
-                <v:f eqn="sum 21600 0 @1"/>
-                <v:f eqn="sum 0 0 @2"/>
-                <v:f eqn="sum 21600 0 @3"/>
-                <v:f eqn="if @0 @3 0"/>
-                <v:f eqn="if @0 21600 @1"/>
-                <v:f eqn="if @0 0 @2"/>
-                <v:f eqn="if @0 @4 21600"/>
-                <v:f eqn="mid @5 @6"/>
-                <v:f eqn="mid @8 @5"/>
-                <v:f eqn="mid @7 @8"/>
-                <v:f eqn="mid @6 @7"/>
-                <v:f eqn="sum @6 0 @5"/>
-              </v:formulas>
-              <v:path textpathok="t" o:connecttype="custom" o:connectlocs="@9,0;@10,10800;@11,21600;@12,10800" o:connectangles="270,180,90,0"/>
-              <v:textpath on="t" fitshape="t"/>
-              <v:handles>
-                <v:h position="#0,bottomRight" xrange="6629,14971"/>
-              </v:handles>
-              <o:lock v:ext="edit" text="t" shapetype="t"/>
-            </v:shapetype>
-            <v:shape id="PowerPlusWaterMarkObject357831064" o:spid="_x0000_s1026" type="#_x0000_t136" style="position:absolute;margin-left:0;margin-top:0;width:412.4pt;height:247.45pt;rotation:315;z-index:-251658752;mso-position-horizontal:center;mso-position-horizontal-relative:margin;mso-position-vertical:center;mso-position-vertical-relative:margin" o:allowincell="f" fillcolor="silver" stroked="f">
-              <v:fill opacity=".5"/>
-              <v:textpath style="font-family:&quot;Calibri&quot;;font-size:1pt" string="DRAFT"/>
-              <w10:wrap anchorx="margin" anchory="margin"/>
-            </v:shape>
-          </w:pict>
-        </w:r>
-      </w:p>
-    </w:sdtContent>
-  </w:sdt>
-</w:hdr>
-</file>
-
-<file path=word/header3.xml><?xml version="1.0" encoding="utf-8"?>
-<w:hdr xmlns:wpc="http://schemas.microsoft.com/office/word/2010/wordprocessingCanvas" xmlns:cx="http://schemas.microsoft.com/office/drawing/2014/chartex" xmlns:cx1="http://schemas.microsoft.com/office/drawing/2015/9/8/chartex" xmlns:cx2="http://schemas.microsoft.com/office/drawing/2015/10/21/chartex" xmlns:cx3="http://schemas.microsoft.com/office/drawing/2016/5/9/chartex" xmlns:cx4="http://schemas.microsoft.com/office/drawing/2016/5/10/chartex" xmlns:cx5="http://schemas.microsoft.com/office/drawing/2016/5/11/chartex" xmlns:cx6="http://schemas.microsoft.com/office/drawing/2016/5/12/chartex" xmlns:cx7="http://schemas.microsoft.com/office/drawing/2016/5/13/chartex" xmlns:cx8="http://schemas.microsoft.com/office/drawing/2016/5/14/chartex" xmlns:mc="http://schemas.openxmlformats.org/markup-compatibility/2006" xmlns:aink="http://schemas.microsoft.com/office/drawing/2016/ink" xmlns:am3d="http://schemas.microsoft.com/office/drawing/2017/model3d" xmlns:o="urn:schemas-microsoft-com:office:office" xmlns:oel="http://schemas.microsoft.com/office/2019/extlst" xmlns:r="http://schemas.openxmlformats.org/officeDocument/2006/relationships" xmlns:m="http://schemas.openxmlformats.org/officeDocument/2006/math" xmlns:v="urn:schemas-microsoft-com:vml" xmlns:wp14="http://schemas.microsoft.com/office/word/2010/wordprocessingDrawing" xmlns:wp="http://schemas.openxmlformats.org/drawingml/2006/wordprocessingDrawing" xmlns:w10="urn:schemas-microsoft-com:office:word" xmlns:w="http://schemas.openxmlformats.org/wordprocessingml/2006/main" xmlns:w14="http://schemas.microsoft.com/office/word/2010/wordml" xmlns:w15="http://schemas.microsoft.com/office/word/2012/wordml" xmlns:w16cex="http://schemas.microsoft.com/office/word/2018/wordml/cex" xmlns:w16cid="http://schemas.microsoft.com/office/word/2016/wordml/cid" xmlns:w16="http://schemas.microsoft.com/office/word/2018/wordml" xmlns:w16sdtdh="http://schemas.microsoft.com/office/word/2020/wordml/sdtdatahash" xmlns:w16se="http://schemas.microsoft.com/office/word/2015/wordml/symex" xmlns:wpg="http://schemas.microsoft.com/office/word/2010/wordprocessingGroup" xmlns:wpi="http://schemas.microsoft.com/office/word/2010/wordprocessingInk" xmlns:wne="http://schemas.microsoft.com/office/word/2006/wordml" xmlns:wps="http://schemas.microsoft.com/office/word/2010/wordprocessingShape" mc:Ignorable="w14 w15 w16se w16cid w16 w16cex w16sdtdh wp14">
-  <w:p>
-    <w:pPr>
-      <w:pStyle w:val="Header"/>
-    </w:pPr>
-  </w:p>
-</w:hdr>
 </file>
 
 <file path=word/numbering.xml><?xml version="1.0" encoding="utf-8"?>
@@ -3510,6 +3406,30 @@
 </file>
 
 <file path=customXml/item2.xml><?xml version="1.0" encoding="utf-8"?>
+<b:Sources xmlns:b="http://schemas.openxmlformats.org/officeDocument/2006/bibliography" xmlns="http://schemas.openxmlformats.org/officeDocument/2006/bibliography" SelectedStyle="\APASixthEditionOfficeOnline.xsl" StyleName="APA" Version="6"/>
+</file>
+
+<file path=customXml/item3.xml><?xml version="1.0" encoding="utf-8"?>
+<p:properties xmlns:p="http://schemas.microsoft.com/office/2006/metadata/properties" xmlns:xsi="http://www.w3.org/2001/XMLSchema-instance" xmlns:pc="http://schemas.microsoft.com/office/infopath/2007/PartnerControls">
+  <documentManagement>
+    <TaxCatchAll xmlns="6c91c2ee-c101-4bca-987d-6f9df44d0547" xsi:nil="true"/>
+    <lcf76f155ced4ddcb4097134ff3c332f xmlns="d4eb0e3e-7b24-471b-8a03-5c499a9a5580">
+      <Terms xmlns="http://schemas.microsoft.com/office/infopath/2007/PartnerControls"/>
+    </lcf76f155ced4ddcb4097134ff3c332f>
+  </documentManagement>
+</p:properties>
+</file>
+
+<file path=customXml/item4.xml><?xml version="1.0" encoding="utf-8"?>
+<?mso-contentType ?>
+<FormTemplates xmlns="http://schemas.microsoft.com/sharepoint/v3/contenttype/forms">
+  <Display>DocumentLibraryForm</Display>
+  <Edit>DocumentLibraryForm</Edit>
+  <New>DocumentLibraryForm</New>
+</FormTemplates>
+</file>
+
+<file path=customXml/item5.xml><?xml version="1.0" encoding="utf-8"?>
 <ct:contentTypeSchema xmlns:ct="http://schemas.microsoft.com/office/2006/metadata/contentType" xmlns:ma="http://schemas.microsoft.com/office/2006/metadata/properties/metaAttributes" ct:_="" ma:_="" ma:contentTypeName="Document" ma:contentTypeID="0x010100798E00C6AFAD03408071B752D1E33322" ma:contentTypeVersion="13" ma:contentTypeDescription="Create a new document." ma:contentTypeScope="" ma:versionID="2398bc749244256cb6b6c01baef7093f">
   <xsd:schema xmlns:xsd="http://www.w3.org/2001/XMLSchema" xmlns:xs="http://www.w3.org/2001/XMLSchema" xmlns:p="http://schemas.microsoft.com/office/2006/metadata/properties" xmlns:ns2="d4eb0e3e-7b24-471b-8a03-5c499a9a5580" xmlns:ns3="6c91c2ee-c101-4bca-987d-6f9df44d0547" targetNamespace="http://schemas.microsoft.com/office/2006/metadata/properties" ma:root="true" ma:fieldsID="d272b967c619b38d75f3b3d024c642b1" ns2:_="" ns3:_="">
     <xsd:import namespace="d4eb0e3e-7b24-471b-8a03-5c499a9a5580"/>
@@ -3734,30 +3654,6 @@
 </ct:contentTypeSchema>
 </file>
 
-<file path=customXml/item3.xml><?xml version="1.0" encoding="utf-8"?>
-<?mso-contentType ?>
-<FormTemplates xmlns="http://schemas.microsoft.com/sharepoint/v3/contenttype/forms">
-  <Display>DocumentLibraryForm</Display>
-  <Edit>DocumentLibraryForm</Edit>
-  <New>DocumentLibraryForm</New>
-</FormTemplates>
-</file>
-
-<file path=customXml/item4.xml><?xml version="1.0" encoding="utf-8"?>
-<p:properties xmlns:p="http://schemas.microsoft.com/office/2006/metadata/properties" xmlns:xsi="http://www.w3.org/2001/XMLSchema-instance" xmlns:pc="http://schemas.microsoft.com/office/infopath/2007/PartnerControls">
-  <documentManagement>
-    <TaxCatchAll xmlns="6c91c2ee-c101-4bca-987d-6f9df44d0547" xsi:nil="true"/>
-    <lcf76f155ced4ddcb4097134ff3c332f xmlns="d4eb0e3e-7b24-471b-8a03-5c499a9a5580">
-      <Terms xmlns="http://schemas.microsoft.com/office/infopath/2007/PartnerControls"/>
-    </lcf76f155ced4ddcb4097134ff3c332f>
-  </documentManagement>
-</p:properties>
-</file>
-
-<file path=customXml/item5.xml><?xml version="1.0" encoding="utf-8"?>
-<b:Sources xmlns:b="http://schemas.openxmlformats.org/officeDocument/2006/bibliography" xmlns="http://schemas.openxmlformats.org/officeDocument/2006/bibliography" SelectedStyle="\APASixthEditionOfficeOnline.xsl" StyleName="APA" Version="6"/>
-</file>
-
 <file path=customXml/itemProps1.xml><?xml version="1.0" encoding="utf-8"?>
 <ds:datastoreItem xmlns:ds="http://schemas.openxmlformats.org/officeDocument/2006/customXml" ds:itemID="{55AF091B-3C7A-41E3-B477-F2FDAA23CFDA}">
   <ds:schemaRefs>
@@ -3767,6 +3663,33 @@
 </file>
 
 <file path=customXml/itemProps2.xml><?xml version="1.0" encoding="utf-8"?>
+<ds:datastoreItem xmlns:ds="http://schemas.openxmlformats.org/officeDocument/2006/customXml" ds:itemID="{DADA3E35-FC7D-429A-B243-2BC9AF2BAFB9}">
+  <ds:schemaRefs>
+    <ds:schemaRef ds:uri="http://schemas.openxmlformats.org/officeDocument/2006/bibliography"/>
+  </ds:schemaRefs>
+</ds:datastoreItem>
+</file>
+
+<file path=customXml/itemProps3.xml><?xml version="1.0" encoding="utf-8"?>
+<ds:datastoreItem xmlns:ds="http://schemas.openxmlformats.org/officeDocument/2006/customXml" ds:itemID="{B59AE73C-DE0C-4FBA-BDF6-3D6AE391D2EF}">
+  <ds:schemaRefs>
+    <ds:schemaRef ds:uri="http://schemas.microsoft.com/office/2006/metadata/properties"/>
+    <ds:schemaRef ds:uri="http://schemas.microsoft.com/office/infopath/2007/PartnerControls"/>
+    <ds:schemaRef ds:uri="6c91c2ee-c101-4bca-987d-6f9df44d0547"/>
+    <ds:schemaRef ds:uri="d4eb0e3e-7b24-471b-8a03-5c499a9a5580"/>
+  </ds:schemaRefs>
+</ds:datastoreItem>
+</file>
+
+<file path=customXml/itemProps4.xml><?xml version="1.0" encoding="utf-8"?>
+<ds:datastoreItem xmlns:ds="http://schemas.openxmlformats.org/officeDocument/2006/customXml" ds:itemID="{53FD8D4B-59F0-4498-832E-B9AF55F41E6A}">
+  <ds:schemaRefs>
+    <ds:schemaRef ds:uri="http://schemas.microsoft.com/sharepoint/v3/contenttype/forms"/>
+  </ds:schemaRefs>
+</ds:datastoreItem>
+</file>
+
+<file path=customXml/itemProps5.xml><?xml version="1.0" encoding="utf-8"?>
 <ds:datastoreItem xmlns:ds="http://schemas.openxmlformats.org/officeDocument/2006/customXml" ds:itemID="{759CC4DF-C22A-45AC-A066-9B15D21701DA}">
   <ds:schemaRefs>
     <ds:schemaRef ds:uri="http://schemas.microsoft.com/office/2006/metadata/contentType"/>
@@ -3783,31 +3706,4 @@
     <ds:schemaRef ds:uri="http://schemas.microsoft.com/internal/obd"/>
   </ds:schemaRefs>
 </ds:datastoreItem>
-</file>
-
-<file path=customXml/itemProps3.xml><?xml version="1.0" encoding="utf-8"?>
-<ds:datastoreItem xmlns:ds="http://schemas.openxmlformats.org/officeDocument/2006/customXml" ds:itemID="{53FD8D4B-59F0-4498-832E-B9AF55F41E6A}">
-  <ds:schemaRefs>
-    <ds:schemaRef ds:uri="http://schemas.microsoft.com/sharepoint/v3/contenttype/forms"/>
-  </ds:schemaRefs>
-</ds:datastoreItem>
-</file>
-
-<file path=customXml/itemProps4.xml><?xml version="1.0" encoding="utf-8"?>
-<ds:datastoreItem xmlns:ds="http://schemas.openxmlformats.org/officeDocument/2006/customXml" ds:itemID="{B59AE73C-DE0C-4FBA-BDF6-3D6AE391D2EF}">
-  <ds:schemaRefs>
-    <ds:schemaRef ds:uri="http://schemas.microsoft.com/office/2006/metadata/properties"/>
-    <ds:schemaRef ds:uri="http://schemas.microsoft.com/office/infopath/2007/PartnerControls"/>
-    <ds:schemaRef ds:uri="6c91c2ee-c101-4bca-987d-6f9df44d0547"/>
-    <ds:schemaRef ds:uri="d4eb0e3e-7b24-471b-8a03-5c499a9a5580"/>
-  </ds:schemaRefs>
-</ds:datastoreItem>
-</file>
-
-<file path=customXml/itemProps5.xml><?xml version="1.0" encoding="utf-8"?>
-<ds:datastoreItem xmlns:ds="http://schemas.openxmlformats.org/officeDocument/2006/customXml" ds:itemID="{DADA3E35-FC7D-429A-B243-2BC9AF2BAFB9}">
-  <ds:schemaRefs>
-    <ds:schemaRef ds:uri="http://schemas.openxmlformats.org/officeDocument/2006/bibliography"/>
-  </ds:schemaRefs>
-</ds:datastoreItem>
 </file>
</xml_diff>

<commit_message>
Created the class diagram for the physics simulation library. Started on the Task 2 for the assessment.
</commit_message>
<xml_diff>
--- a/Important documents/CustomPhysicsDoc_Template_2023.docx
+++ b/Important documents/CustomPhysicsDoc_Template_2023.docx
@@ -20,163 +20,7 @@
             <mc:AlternateContent>
               <mc:Choice Requires="wps">
                 <w:drawing>
-                  <wp:anchor distT="0" distB="0" distL="114300" distR="114300" simplePos="0" relativeHeight="251662336" behindDoc="0" locked="0" layoutInCell="1" allowOverlap="1" wp14:anchorId="1F24725F" wp14:editId="5627A536">
-                    <wp:simplePos x="0" y="0"/>
-                    <wp:positionH relativeFrom="column">
-                      <wp:posOffset>228600</wp:posOffset>
-                    </wp:positionH>
-                    <wp:positionV relativeFrom="paragraph">
-                      <wp:posOffset>6457950</wp:posOffset>
-                    </wp:positionV>
-                    <wp:extent cx="4924425" cy="704850"/>
-                    <wp:effectExtent l="0" t="0" r="28575" b="19050"/>
-                    <wp:wrapNone/>
-                    <wp:docPr id="10" name="Text Box 10"/>
-                    <wp:cNvGraphicFramePr/>
-                    <a:graphic xmlns:a="http://schemas.openxmlformats.org/drawingml/2006/main">
-                      <a:graphicData uri="http://schemas.microsoft.com/office/word/2010/wordprocessingShape">
-                        <wps:wsp>
-                          <wps:cNvSpPr txBox="1"/>
-                          <wps:spPr>
-                            <a:xfrm>
-                              <a:off x="0" y="0"/>
-                              <a:ext cx="4924425" cy="704850"/>
-                            </a:xfrm>
-                            <a:prstGeom prst="rect">
-                              <a:avLst/>
-                            </a:prstGeom>
-                            <a:solidFill>
-                              <a:schemeClr val="lt1"/>
-                            </a:solidFill>
-                            <a:ln w="6350">
-                              <a:solidFill>
-                                <a:prstClr val="black"/>
-                              </a:solidFill>
-                            </a:ln>
-                          </wps:spPr>
-                          <wps:txbx>
-                            <w:txbxContent>
-                              <w:p>
-                                <w:pPr>
-                                  <w:jc w:val="center"/>
-                                  <w:rPr>
-                                    <w:b/>
-                                  </w:rPr>
-                                </w:pPr>
-                                <w:r>
-                                  <w:rPr>
-                                    <w:b/>
-                                  </w:rPr>
-                                  <w:t>&lt;Anything between pointed brackets&gt; or states to [Delete this] around a subject and this text box must be addressed and the original template content deleted, als</w:t>
-                                </w:r>
-                                <w:r>
-                                  <w:rPr>
-                                    <w:b/>
-                                  </w:rPr>
-                                  <w:t xml:space="preserve">o remember to remove the draft watermark </w:t>
-                                </w:r>
-                                <w:r>
-                                  <w:rPr>
-                                    <w:b/>
-                                  </w:rPr>
-                                  <w:t>before submitting</w:t>
-                                </w:r>
-                                <w:r>
-                                  <w:rPr>
-                                    <w:b/>
-                                  </w:rPr>
-                                  <w:t>.</w:t>
-                                </w:r>
-                              </w:p>
-                              <w:p>
-                                <w:pPr>
-                                  <w:jc w:val="center"/>
-                                  <w:rPr>
-                                    <w:b/>
-                                  </w:rPr>
-                                </w:pPr>
-                              </w:p>
-                            </w:txbxContent>
-                          </wps:txbx>
-                          <wps:bodyPr rot="0" spcFirstLastPara="0" vertOverflow="overflow" horzOverflow="overflow" vert="horz" wrap="square" lIns="91440" tIns="45720" rIns="91440" bIns="45720" numCol="1" spcCol="0" rtlCol="0" fromWordArt="0" anchor="t" anchorCtr="0" forceAA="0" compatLnSpc="1">
-                            <a:prstTxWarp prst="textNoShape">
-                              <a:avLst/>
-                            </a:prstTxWarp>
-                            <a:noAutofit/>
-                          </wps:bodyPr>
-                        </wps:wsp>
-                      </a:graphicData>
-                    </a:graphic>
-                    <wp14:sizeRelV relativeFrom="margin">
-                      <wp14:pctHeight>0</wp14:pctHeight>
-                    </wp14:sizeRelV>
-                  </wp:anchor>
-                </w:drawing>
-              </mc:Choice>
-              <mc:Fallback>
-                <w:pict>
-                  <v:shapetype w14:anchorId="1F24725F" id="_x0000_t202" coordsize="21600,21600" o:spt="202" path="m,l,21600r21600,l21600,xe">
-                    <v:stroke joinstyle="miter"/>
-                    <v:path gradientshapeok="t" o:connecttype="rect"/>
-                  </v:shapetype>
-                  <v:shape id="Text Box 10" o:spid="_x0000_s1026" type="#_x0000_t202" style="position:absolute;margin-left:18pt;margin-top:508.5pt;width:387.75pt;height:55.5pt;z-index:251662336;visibility:visible;mso-wrap-style:square;mso-height-percent:0;mso-wrap-distance-left:9pt;mso-wrap-distance-top:0;mso-wrap-distance-right:9pt;mso-wrap-distance-bottom:0;mso-position-horizontal:absolute;mso-position-horizontal-relative:text;mso-position-vertical:absolute;mso-position-vertical-relative:text;mso-height-percent:0;mso-height-relative:margin;v-text-anchor:top" o:gfxdata="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" fillcolor="white [3201]" strokeweight=".5pt">
-                    <v:textbox>
-                      <w:txbxContent>
-                        <w:p>
-                          <w:pPr>
-                            <w:jc w:val="center"/>
-                            <w:rPr>
-                              <w:b/>
-                            </w:rPr>
-                          </w:pPr>
-                          <w:r>
-                            <w:rPr>
-                              <w:b/>
-                            </w:rPr>
-                            <w:t>&lt;Anything between pointed brackets&gt; or states to [Delete this] around a subject and this text box must be addressed and the original template content deleted, als</w:t>
-                          </w:r>
-                          <w:r>
-                            <w:rPr>
-                              <w:b/>
-                            </w:rPr>
-                            <w:t xml:space="preserve">o remember to remove the draft watermark </w:t>
-                          </w:r>
-                          <w:r>
-                            <w:rPr>
-                              <w:b/>
-                            </w:rPr>
-                            <w:t>before submitting</w:t>
-                          </w:r>
-                          <w:r>
-                            <w:rPr>
-                              <w:b/>
-                            </w:rPr>
-                            <w:t>.</w:t>
-                          </w:r>
-                        </w:p>
-                        <w:p>
-                          <w:pPr>
-                            <w:jc w:val="center"/>
-                            <w:rPr>
-                              <w:b/>
-                            </w:rPr>
-                          </w:pPr>
-                        </w:p>
-                      </w:txbxContent>
-                    </v:textbox>
-                  </v:shape>
-                </w:pict>
-              </mc:Fallback>
-            </mc:AlternateContent>
-          </w:r>
-          <w:r>
-            <w:rPr>
-              <w:noProof/>
-            </w:rPr>
-            <mc:AlternateContent>
-              <mc:Choice Requires="wps">
-                <w:drawing>
-                  <wp:anchor distT="0" distB="0" distL="182880" distR="182880" simplePos="0" relativeHeight="251660288" behindDoc="0" locked="0" layoutInCell="1" allowOverlap="1" wp14:anchorId="28D4E1ED" wp14:editId="09EC17F1">
+                  <wp:anchor distT="0" distB="0" distL="182880" distR="182880" simplePos="0" relativeHeight="251660288" behindDoc="0" locked="0" layoutInCell="1" allowOverlap="1" wp14:anchorId="28D4E1ED" wp14:editId="1CD2A934">
                     <wp:simplePos x="0" y="0"/>
                     <mc:AlternateContent>
                       <mc:Choice Requires="wp14">
@@ -313,25 +157,7 @@
                                         <w:sz w:val="28"/>
                                         <w:szCs w:val="28"/>
                                       </w:rPr>
-                                      <w:t>&lt;</w:t>
-                                    </w:r>
-                                    <w:r>
-                                      <w:rPr>
-                                        <w:caps/>
-                                        <w:color w:val="1F4E79" w:themeColor="accent5" w:themeShade="80"/>
-                                        <w:sz w:val="28"/>
-                                        <w:szCs w:val="28"/>
-                                      </w:rPr>
-                                      <w:t>PHYSIC SIM NAME</w:t>
-                                    </w:r>
-                                    <w:r>
-                                      <w:rPr>
-                                        <w:caps/>
-                                        <w:color w:val="1F4E79" w:themeColor="accent5" w:themeShade="80"/>
-                                        <w:sz w:val="28"/>
-                                        <w:szCs w:val="28"/>
-                                      </w:rPr>
-                                      <w:t>&gt;</w:t>
+                                      <w:t>Eight-Ball</w:t>
                                     </w:r>
                                   </w:p>
                                 </w:sdtContent>
@@ -400,7 +226,7 @@
                     <v:stroke joinstyle="miter"/>
                     <v:path gradientshapeok="t" o:connecttype="rect"/>
                   </v:shapetype>
-                  <v:shape id="Text Box 131" o:spid="_x0000_s1027" type="#_x0000_t202" style="position:absolute;margin-left:0;margin-top:0;width:369pt;height:529.2pt;z-index:251660288;visibility:visible;mso-wrap-style:square;mso-width-percent:790;mso-height-percent:350;mso-left-percent:77;mso-top-percent:540;mso-wrap-distance-left:14.4pt;mso-wrap-distance-top:0;mso-wrap-distance-right:14.4pt;mso-wrap-distance-bottom:0;mso-position-horizontal-relative:margin;mso-position-vertical-relative:page;mso-width-percent:790;mso-height-percent:350;mso-left-percent:77;mso-top-percent:540;mso-width-relative:margin;mso-height-relative:page;v-text-anchor:top" o:gfxdata="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" filled="f" stroked="f" strokeweight=".5pt">
+                  <v:shape id="Text Box 131" o:spid="_x0000_s1026" type="#_x0000_t202" style="position:absolute;margin-left:0;margin-top:0;width:369pt;height:529.2pt;z-index:251660288;visibility:visible;mso-wrap-style:square;mso-width-percent:790;mso-height-percent:350;mso-left-percent:77;mso-top-percent:540;mso-wrap-distance-left:14.4pt;mso-wrap-distance-top:0;mso-wrap-distance-right:14.4pt;mso-wrap-distance-bottom:0;mso-position-horizontal-relative:margin;mso-position-vertical-relative:page;mso-width-percent:790;mso-height-percent:350;mso-left-percent:77;mso-top-percent:540;mso-width-relative:margin;mso-height-relative:page;v-text-anchor:top" o:gfxdata="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" filled="f" stroked="f" strokeweight=".5pt">
                     <v:textbox style="mso-fit-shape-to-text:t" inset="0,0,0,0">
                       <w:txbxContent>
                         <w:p>
@@ -475,25 +301,7 @@
                                   <w:sz w:val="28"/>
                                   <w:szCs w:val="28"/>
                                 </w:rPr>
-                                <w:t>&lt;</w:t>
-                              </w:r>
-                              <w:r>
-                                <w:rPr>
-                                  <w:caps/>
-                                  <w:color w:val="1F4E79" w:themeColor="accent5" w:themeShade="80"/>
-                                  <w:sz w:val="28"/>
-                                  <w:szCs w:val="28"/>
-                                </w:rPr>
-                                <w:t>PHYSIC SIM NAME</w:t>
-                              </w:r>
-                              <w:r>
-                                <w:rPr>
-                                  <w:caps/>
-                                  <w:color w:val="1F4E79" w:themeColor="accent5" w:themeShade="80"/>
-                                  <w:sz w:val="28"/>
-                                  <w:szCs w:val="28"/>
-                                </w:rPr>
-                                <w:t>&gt;</w:t>
+                                <w:t>Eight-Ball</w:t>
                               </w:r>
                             </w:p>
                           </w:sdtContent>
@@ -673,7 +481,7 @@
               </mc:Choice>
               <mc:Fallback>
                 <w:pict>
-                  <v:rect w14:anchorId="415F4008" id="Rectangle 132" o:spid="_x0000_s1028" style="position:absolute;margin-left:-4.4pt;margin-top:0;width:46.8pt;height:77.75pt;z-index:251659264;visibility:visible;mso-wrap-style:square;mso-width-percent:76;mso-height-percent:98;mso-top-percent:23;mso-wrap-distance-left:9pt;mso-wrap-distance-top:0;mso-wrap-distance-right:9pt;mso-wrap-distance-bottom:0;mso-position-horizontal:right;mso-position-horizontal-relative:margin;mso-position-vertical-relative:page;mso-width-percent:76;mso-height-percent:98;mso-top-percent:23;mso-width-relative:page;mso-height-relative:page;v-text-anchor:bottom" o:gfxdata="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" fillcolor="#4472c4 [3204]" stroked="f" strokeweight="1pt">
+                  <v:rect w14:anchorId="415F4008" id="Rectangle 132" o:spid="_x0000_s1027" style="position:absolute;margin-left:-4.4pt;margin-top:0;width:46.8pt;height:77.75pt;z-index:251659264;visibility:visible;mso-wrap-style:square;mso-width-percent:76;mso-height-percent:98;mso-top-percent:23;mso-wrap-distance-left:9pt;mso-wrap-distance-top:0;mso-wrap-distance-right:9pt;mso-wrap-distance-bottom:0;mso-position-horizontal:right;mso-position-horizontal-relative:margin;mso-position-vertical-relative:page;mso-width-percent:76;mso-height-percent:98;mso-top-percent:23;mso-width-relative:page;mso-height-relative:page;v-text-anchor:bottom" o:gfxdata="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" fillcolor="#4472c4 [3204]" stroked="f" strokeweight="1pt">
                     <o:lock v:ext="edit" aspectratio="t"/>
                     <v:textbox inset="3.6pt,,3.6pt">
                       <w:txbxContent>
@@ -1207,7 +1015,35 @@
                     <w:rStyle w:val="Hyperlink"/>
                     <w:noProof/>
                   </w:rPr>
-                  <w:t>5.0 - Third Party Libraries</w:t>
+                  <w:t>5.0 - Thir</w:t>
+                </w:r>
+                <w:r>
+                  <w:rPr>
+                    <w:rStyle w:val="Hyperlink"/>
+                    <w:noProof/>
+                  </w:rPr>
+                  <w:t>d</w:t>
+                </w:r>
+                <w:r>
+                  <w:rPr>
+                    <w:rStyle w:val="Hyperlink"/>
+                    <w:noProof/>
+                  </w:rPr>
+                  <w:t xml:space="preserve"> P</w:t>
+                </w:r>
+                <w:r>
+                  <w:rPr>
+                    <w:rStyle w:val="Hyperlink"/>
+                    <w:noProof/>
+                  </w:rPr>
+                  <w:t>a</w:t>
+                </w:r>
+                <w:r>
+                  <w:rPr>
+                    <w:rStyle w:val="Hyperlink"/>
+                    <w:noProof/>
+                  </w:rPr>
+                  <w:t>rty Libraries</w:t>
                 </w:r>
                 <w:r>
                   <w:rPr>
@@ -1364,120 +1200,19 @@
     </w:p>
     <w:p>
       <w:r>
-        <w:rPr>
-          <w:sz w:val="16"/>
-          <w:szCs w:val="16"/>
-        </w:rPr>
-        <w:t xml:space="preserve">[Delete </w:t>
-      </w:r>
-      <w:proofErr w:type="gramStart"/>
-      <w:r>
-        <w:rPr>
-          <w:sz w:val="16"/>
-          <w:szCs w:val="16"/>
-        </w:rPr>
-        <w:t xml:space="preserve">This] </w:t>
-      </w:r>
-      <w:r>
-        <w:rPr>
-          <w:sz w:val="16"/>
-          <w:szCs w:val="16"/>
-        </w:rPr>
-        <w:t xml:space="preserve"> </w:t>
-      </w:r>
-      <w:r>
-        <w:t>Class</w:t>
-      </w:r>
-      <w:proofErr w:type="gramEnd"/>
-      <w:r>
-        <w:t xml:space="preserve"> diagrams </w:t>
-      </w:r>
-      <w:r>
-        <w:t>should illustrate the relationship between classes and interfaces, providing</w:t>
-      </w:r>
-      <w:r>
-        <w:t xml:space="preserve"> a static view of the </w:t>
-      </w:r>
-      <w:r>
-        <w:t>system</w:t>
-      </w:r>
-      <w:r>
-        <w:t xml:space="preserve">, or part of </w:t>
-      </w:r>
-      <w:r>
-        <w:t>a system</w:t>
-      </w:r>
-      <w:r>
-        <w:t>,</w:t>
-      </w:r>
-      <w:r>
-        <w:t xml:space="preserve"> and</w:t>
-      </w:r>
-      <w:r>
-        <w:t xml:space="preserve"> describing what attributes and behaviour</w:t>
-      </w:r>
-      <w:r>
-        <w:t xml:space="preserve">s </w:t>
-      </w:r>
-      <w:r>
-        <w:t xml:space="preserve">it has rather than detailing the methods for achieving </w:t>
-      </w:r>
-      <w:r>
-        <w:t>this</w:t>
-      </w:r>
-      <w:r>
-        <w:t>.</w:t>
-      </w:r>
-    </w:p>
-    <w:p>
-      <w:r>
-        <w:rPr>
-          <w:b/>
-          <w:bCs/>
-          <w:i/>
-          <w:iCs/>
-        </w:rPr>
-        <w:t>Illustrate</w:t>
-      </w:r>
-      <w:r>
-        <w:t xml:space="preserve"> your custom physics systems using a </w:t>
-      </w:r>
-      <w:hyperlink r:id="rId12" w:history="1">
-        <w:r>
-          <w:rPr>
-            <w:rStyle w:val="Hyperlink"/>
-          </w:rPr>
-          <w:t>UML 2.0 Class diagrams</w:t>
-        </w:r>
-      </w:hyperlink>
-      <w:r>
-        <w:t>. This includes Physics System’s classes, their properties, relationships and how they interact together.</w:t>
-      </w:r>
-    </w:p>
-    <w:p>
-      <w:r>
-        <w:t>Included in this document is a simple sample that you can use as a starting point for you</w:t>
-      </w:r>
-      <w:r>
-        <w:t xml:space="preserve"> to create you</w:t>
-      </w:r>
-      <w:r>
-        <w:t>r own system.</w:t>
-      </w:r>
-      <w:r>
-        <w:t xml:space="preserve"> You can use draw.io to do this. </w:t>
-      </w:r>
-    </w:p>
-    <w:p>
-      <w:r>
-        <w:rPr>
-          <w:noProof/>
-        </w:rPr>
         <w:drawing>
-          <wp:inline distT="0" distB="0" distL="0" distR="0" wp14:anchorId="7E4E484A" wp14:editId="1C383379">
-            <wp:extent cx="4419600" cy="4067175"/>
-            <wp:effectExtent l="0" t="0" r="0" b="9525"/>
-            <wp:docPr id="1" name="Picture 1" descr="Diagram&#10;&#10;Description automatically generated"/>
+          <wp:anchor distT="0" distB="0" distL="114300" distR="114300" simplePos="0" relativeHeight="251661312" behindDoc="0" locked="0" layoutInCell="1" allowOverlap="1" wp14:anchorId="6ACEE742" wp14:editId="216AFB06">
+            <wp:simplePos x="0" y="0"/>
+            <wp:positionH relativeFrom="margin">
+              <wp:align>center</wp:align>
+            </wp:positionH>
+            <wp:positionV relativeFrom="paragraph">
+              <wp:posOffset>183144</wp:posOffset>
+            </wp:positionV>
+            <wp:extent cx="6494780" cy="7935595"/>
+            <wp:effectExtent l="0" t="0" r="1270" b="8255"/>
+            <wp:wrapTopAndBottom/>
+            <wp:docPr id="1" name="Graphic 1"/>
             <wp:cNvGraphicFramePr>
               <a:graphicFrameLocks xmlns:a="http://schemas.openxmlformats.org/drawingml/2006/main" noChangeAspect="1"/>
             </wp:cNvGraphicFramePr>
@@ -1485,11 +1220,20 @@
               <a:graphicData uri="http://schemas.openxmlformats.org/drawingml/2006/picture">
                 <pic:pic xmlns:pic="http://schemas.openxmlformats.org/drawingml/2006/picture">
                   <pic:nvPicPr>
-                    <pic:cNvPr id="1" name="Picture 1" descr="Diagram&#10;&#10;Description automatically generated"/>
+                    <pic:cNvPr id="1" name=""/>
                     <pic:cNvPicPr/>
                   </pic:nvPicPr>
                   <pic:blipFill>
-                    <a:blip r:embed="rId13"/>
+                    <a:blip r:embed="rId12">
+                      <a:extLst>
+                        <a:ext uri="{28A0092B-C50C-407E-A947-70E740481C1C}">
+                          <a14:useLocalDpi xmlns:a14="http://schemas.microsoft.com/office/drawing/2010/main" val="0"/>
+                        </a:ext>
+                        <a:ext uri="{96DAC541-7B7A-43D3-8B79-37D633B846F1}">
+                          <asvg:svgBlip xmlns:asvg="http://schemas.microsoft.com/office/drawing/2016/SVG/main" r:embed="rId13"/>
+                        </a:ext>
+                      </a:extLst>
+                    </a:blip>
                     <a:stretch>
                       <a:fillRect/>
                     </a:stretch>
@@ -1497,7 +1241,7 @@
                   <pic:spPr>
                     <a:xfrm>
                       <a:off x="0" y="0"/>
-                      <a:ext cx="4419600" cy="4067175"/>
+                      <a:ext cx="6494780" cy="7935595"/>
                     </a:xfrm>
                     <a:prstGeom prst="rect">
                       <a:avLst/>
@@ -1506,17 +1250,14 @@
                 </pic:pic>
               </a:graphicData>
             </a:graphic>
-          </wp:inline>
+            <wp14:sizeRelH relativeFrom="margin">
+              <wp14:pctWidth>0</wp14:pctWidth>
+            </wp14:sizeRelH>
+            <wp14:sizeRelV relativeFrom="margin">
+              <wp14:pctHeight>0</wp14:pctHeight>
+            </wp14:sizeRelV>
+          </wp:anchor>
         </w:drawing>
-      </w:r>
-    </w:p>
-    <w:p>
-      <w:r>
-        <w:rPr>
-          <w:sz w:val="16"/>
-          <w:szCs w:val="16"/>
-        </w:rPr>
-        <w:t>[/Delete This]</w:t>
       </w:r>
     </w:p>
     <w:p>
@@ -1810,7 +1551,11 @@
       </w:r>
       <w:bookmarkEnd w:id="3"/>
     </w:p>
-    <w:p/>
+    <w:p>
+      <w:r>
+        <w:t>Friction and force applied by friction</w:t>
+      </w:r>
+    </w:p>
     <w:p>
       <w:pPr>
         <w:pStyle w:val="Heading2"/>
@@ -1824,12 +1569,15 @@
       </w:r>
       <w:bookmarkEnd w:id="4"/>
     </w:p>
+    <w:p>
+      <w:r>
+        <w:t>Quadtrees for</w:t>
+      </w:r>
+      <w:r>
+        <w:t xml:space="preserve"> collision detection</w:t>
+      </w:r>
+    </w:p>
     <w:p/>
-    <w:p>
-      <w:pPr>
-        <w:pStyle w:val="Heading2"/>
-      </w:pPr>
-    </w:p>
     <w:p/>
     <w:p>
       <w:pPr>
@@ -1937,73 +1685,13 @@
     </w:p>
     <w:p>
       <w:r>
-        <w:rPr>
-          <w:sz w:val="16"/>
-          <w:szCs w:val="16"/>
-        </w:rPr>
-        <w:t>[Delete This]</w:t>
-      </w:r>
-      <w:r>
-        <w:rPr>
-          <w:sz w:val="16"/>
-          <w:szCs w:val="16"/>
-        </w:rPr>
-        <w:t xml:space="preserve"> </w:t>
-      </w:r>
-      <w:r>
-        <w:rPr>
-          <w:b/>
-          <w:bCs/>
-          <w:i/>
-          <w:iCs/>
-        </w:rPr>
-        <w:t>Identify</w:t>
-      </w:r>
-      <w:r>
-        <w:t xml:space="preserve"> and </w:t>
-      </w:r>
-      <w:r>
-        <w:rPr>
-          <w:b/>
-          <w:bCs/>
-          <w:i/>
-          <w:iCs/>
-        </w:rPr>
-        <w:t>explain</w:t>
-      </w:r>
-      <w:r>
-        <w:t xml:space="preserve"> third-party non-physics libraries used</w:t>
-      </w:r>
-      <w:r>
-        <w:t>, i</w:t>
-      </w:r>
-      <w:r>
-        <w:t>f any</w:t>
-      </w:r>
-      <w:r>
-        <w:t xml:space="preserve">. Otherwise </w:t>
-      </w:r>
-      <w:r>
-        <w:rPr>
-          <w:b/>
-          <w:bCs/>
-          <w:i/>
-          <w:iCs/>
-        </w:rPr>
-        <w:t>identify</w:t>
-      </w:r>
-      <w:r>
-        <w:t xml:space="preserve"> why none where used</w:t>
-      </w:r>
-      <w:r>
-        <w:t xml:space="preserve"> </w:t>
-      </w:r>
-      <w:r>
-        <w:rPr>
-          <w:sz w:val="16"/>
-          <w:szCs w:val="16"/>
-        </w:rPr>
-        <w:t>[/Delete This]</w:t>
+        <w:t xml:space="preserve">The only third-party non-physics library that was used was Bootstrap. </w:t>
+      </w:r>
+      <w:r>
+        <w:t>Bootstrap was the library provided by AIE</w:t>
+      </w:r>
+      <w:r>
+        <w:t>, I used for rendering and visualising all the physics objects in the eight-ball game. I also used it for getting the input information from the mouse and keyboard. I did not use any other third-party libraries as they were not needed.</w:t>
       </w:r>
     </w:p>
     <w:p>
@@ -2067,7 +1755,19 @@
           <w:rPr>
             <w:rStyle w:val="Hyperlink"/>
           </w:rPr>
-          <w:t>https://www.citethisforme.com/citation-generator/harvard</w:t>
+          <w:t>https://www.citethisform</w:t>
+        </w:r>
+        <w:r>
+          <w:rPr>
+            <w:rStyle w:val="Hyperlink"/>
+          </w:rPr>
+          <w:t>e</w:t>
+        </w:r>
+        <w:r>
+          <w:rPr>
+            <w:rStyle w:val="Hyperlink"/>
+          </w:rPr>
+          <w:t>.com/citation-generator/harvard</w:t>
         </w:r>
       </w:hyperlink>
       <w:r>
@@ -2084,7 +1784,183 @@
         <w:t>[/Delete This]</w:t>
       </w:r>
     </w:p>
-    <w:p/>
+    <w:p>
+      <w:pPr>
+        <w:rPr>
+          <w:rFonts w:cstheme="minorHAnsi"/>
+        </w:rPr>
+      </w:pPr>
+    </w:p>
+    <w:p>
+      <w:pPr>
+        <w:pStyle w:val="NormalWeb"/>
+        <w:ind w:left="567" w:hanging="567"/>
+        <w:rPr>
+          <w:rFonts w:asciiTheme="minorHAnsi" w:hAnsiTheme="minorHAnsi" w:cstheme="minorHAnsi"/>
+          <w:sz w:val="22"/>
+          <w:szCs w:val="22"/>
+        </w:rPr>
+      </w:pPr>
+      <w:r>
+        <w:rPr>
+          <w:rFonts w:asciiTheme="minorHAnsi" w:hAnsiTheme="minorHAnsi" w:cstheme="minorHAnsi"/>
+          <w:sz w:val="22"/>
+          <w:szCs w:val="22"/>
+        </w:rPr>
+        <w:t xml:space="preserve">Lambert, S. (2012) </w:t>
+      </w:r>
+      <w:r>
+        <w:rPr>
+          <w:rFonts w:asciiTheme="minorHAnsi" w:hAnsiTheme="minorHAnsi" w:cstheme="minorHAnsi"/>
+          <w:i/>
+          <w:iCs/>
+          <w:sz w:val="22"/>
+          <w:szCs w:val="22"/>
+        </w:rPr>
+        <w:t>Quick tip: Use quadtrees to detect likely collisions in 2d Space</w:t>
+      </w:r>
+      <w:r>
+        <w:rPr>
+          <w:rFonts w:asciiTheme="minorHAnsi" w:hAnsiTheme="minorHAnsi" w:cstheme="minorHAnsi"/>
+          <w:sz w:val="22"/>
+          <w:szCs w:val="22"/>
+        </w:rPr>
+        <w:t xml:space="preserve">, </w:t>
+      </w:r>
+      <w:r>
+        <w:rPr>
+          <w:rFonts w:asciiTheme="minorHAnsi" w:hAnsiTheme="minorHAnsi" w:cstheme="minorHAnsi"/>
+          <w:i/>
+          <w:iCs/>
+          <w:sz w:val="22"/>
+          <w:szCs w:val="22"/>
+        </w:rPr>
+        <w:t xml:space="preserve">Game Development </w:t>
+      </w:r>
+      <w:proofErr w:type="spellStart"/>
+      <w:r>
+        <w:rPr>
+          <w:rFonts w:asciiTheme="minorHAnsi" w:hAnsiTheme="minorHAnsi" w:cstheme="minorHAnsi"/>
+          <w:i/>
+          <w:iCs/>
+          <w:sz w:val="22"/>
+          <w:szCs w:val="22"/>
+        </w:rPr>
+        <w:t>Envato</w:t>
+      </w:r>
+      <w:proofErr w:type="spellEnd"/>
+      <w:r>
+        <w:rPr>
+          <w:rFonts w:asciiTheme="minorHAnsi" w:hAnsiTheme="minorHAnsi" w:cstheme="minorHAnsi"/>
+          <w:i/>
+          <w:iCs/>
+          <w:sz w:val="22"/>
+          <w:szCs w:val="22"/>
+        </w:rPr>
+        <w:t xml:space="preserve"> Tuts+</w:t>
+      </w:r>
+      <w:r>
+        <w:rPr>
+          <w:rFonts w:asciiTheme="minorHAnsi" w:hAnsiTheme="minorHAnsi" w:cstheme="minorHAnsi"/>
+          <w:sz w:val="22"/>
+          <w:szCs w:val="22"/>
+        </w:rPr>
+        <w:t xml:space="preserve">. </w:t>
+      </w:r>
+      <w:proofErr w:type="spellStart"/>
+      <w:r>
+        <w:rPr>
+          <w:rFonts w:asciiTheme="minorHAnsi" w:hAnsiTheme="minorHAnsi" w:cstheme="minorHAnsi"/>
+          <w:sz w:val="22"/>
+          <w:szCs w:val="22"/>
+        </w:rPr>
+        <w:t>Envato</w:t>
+      </w:r>
+      <w:proofErr w:type="spellEnd"/>
+      <w:r>
+        <w:rPr>
+          <w:rFonts w:asciiTheme="minorHAnsi" w:hAnsiTheme="minorHAnsi" w:cstheme="minorHAnsi"/>
+          <w:sz w:val="22"/>
+          <w:szCs w:val="22"/>
+        </w:rPr>
+        <w:t xml:space="preserve"> Tuts. Available at: https://gamedevelopment.tutsplus.com/tutorials/quick-tip-use-quadtrees-to-detect-likely-collisions-in-2d-space--gamedev-374 (Accessed: February 20, 2023).</w:t>
+      </w:r>
+    </w:p>
+    <w:p>
+      <w:pPr>
+        <w:pStyle w:val="NormalWeb"/>
+        <w:ind w:left="567" w:hanging="567"/>
+        <w:rPr>
+          <w:rFonts w:asciiTheme="minorHAnsi" w:hAnsiTheme="minorHAnsi" w:cstheme="minorHAnsi"/>
+          <w:sz w:val="22"/>
+          <w:szCs w:val="22"/>
+        </w:rPr>
+      </w:pPr>
+      <w:r>
+        <w:rPr>
+          <w:rFonts w:asciiTheme="minorHAnsi" w:hAnsiTheme="minorHAnsi" w:cstheme="minorHAnsi"/>
+          <w:sz w:val="22"/>
+          <w:szCs w:val="22"/>
+        </w:rPr>
+        <w:t xml:space="preserve">Kang, J. (2014) </w:t>
+      </w:r>
+      <w:r>
+        <w:rPr>
+          <w:rFonts w:asciiTheme="minorHAnsi" w:hAnsiTheme="minorHAnsi" w:cstheme="minorHAnsi"/>
+          <w:i/>
+          <w:iCs/>
+          <w:sz w:val="22"/>
+          <w:szCs w:val="22"/>
+        </w:rPr>
+        <w:t>An interactive explanation of quadtrees</w:t>
+      </w:r>
+      <w:r>
+        <w:rPr>
+          <w:rFonts w:asciiTheme="minorHAnsi" w:hAnsiTheme="minorHAnsi" w:cstheme="minorHAnsi"/>
+          <w:sz w:val="22"/>
+          <w:szCs w:val="22"/>
+        </w:rPr>
+        <w:t xml:space="preserve">, </w:t>
+      </w:r>
+      <w:r>
+        <w:rPr>
+          <w:rFonts w:asciiTheme="minorHAnsi" w:hAnsiTheme="minorHAnsi" w:cstheme="minorHAnsi"/>
+          <w:i/>
+          <w:iCs/>
+          <w:sz w:val="22"/>
+          <w:szCs w:val="22"/>
+        </w:rPr>
+        <w:t>An interactive explanation of Quadtrees.</w:t>
+      </w:r>
+      <w:r>
+        <w:rPr>
+          <w:rFonts w:asciiTheme="minorHAnsi" w:hAnsiTheme="minorHAnsi" w:cstheme="minorHAnsi"/>
+          <w:sz w:val="22"/>
+          <w:szCs w:val="22"/>
+        </w:rPr>
+        <w:t xml:space="preserve"> Available at: https://jimkang.com/quadtreevis/ (Accessed: February 20, 2023). </w:t>
+      </w:r>
+    </w:p>
+    <w:p>
+      <w:pPr>
+        <w:pStyle w:val="NormalWeb"/>
+        <w:ind w:left="567" w:hanging="567"/>
+        <w:rPr>
+          <w:rFonts w:asciiTheme="minorHAnsi" w:hAnsiTheme="minorHAnsi" w:cstheme="minorHAnsi"/>
+          <w:sz w:val="22"/>
+          <w:szCs w:val="22"/>
+        </w:rPr>
+      </w:pPr>
+    </w:p>
+    <w:p>
+      <w:pPr>
+        <w:pStyle w:val="NormalWeb"/>
+        <w:ind w:left="567" w:hanging="567"/>
+        <w:rPr>
+          <w:rFonts w:asciiTheme="minorHAnsi" w:hAnsiTheme="minorHAnsi" w:cstheme="minorHAnsi"/>
+        </w:rPr>
+      </w:pPr>
+    </w:p>
     <w:sectPr>
       <w:footerReference w:type="default" r:id="rId15"/>
       <w:pgSz w:w="11906" w:h="16838"/>
@@ -2139,13 +2015,7 @@
       <w:tab/>
     </w:r>
     <w:r>
-      <w:t>&lt;</w:t>
-    </w:r>
-    <w:r>
-      <w:t>DATE COMPLETED</w:t>
-    </w:r>
-    <w:r>
-      <w:t>&gt;</w:t>
+      <w:t>20/02/2023</w:t>
     </w:r>
   </w:p>
 </w:ftr>
@@ -3096,6 +2966,22 @@
       <w:u w:val="single"/>
     </w:rPr>
   </w:style>
+  <w:style w:type="paragraph" w:styleId="NormalWeb">
+    <w:name w:val="Normal (Web)"/>
+    <w:basedOn w:val="Normal"/>
+    <w:uiPriority w:val="99"/>
+    <w:unhideWhenUsed/>
+    <w:rsid w:val="00DB119B"/>
+    <w:pPr>
+      <w:spacing w:before="100" w:beforeAutospacing="1" w:after="100" w:afterAutospacing="1" w:line="240" w:lineRule="auto"/>
+    </w:pPr>
+    <w:rPr>
+      <w:rFonts w:ascii="Times New Roman" w:eastAsia="Times New Roman" w:hAnsi="Times New Roman" w:cs="Times New Roman"/>
+      <w:sz w:val="24"/>
+      <w:szCs w:val="24"/>
+      <w:lang w:eastAsia="en-AU"/>
+    </w:rPr>
+  </w:style>
 </w:styles>
 </file>
 
@@ -3410,26 +3296,6 @@
 </file>
 
 <file path=customXml/item3.xml><?xml version="1.0" encoding="utf-8"?>
-<p:properties xmlns:p="http://schemas.microsoft.com/office/2006/metadata/properties" xmlns:xsi="http://www.w3.org/2001/XMLSchema-instance" xmlns:pc="http://schemas.microsoft.com/office/infopath/2007/PartnerControls">
-  <documentManagement>
-    <TaxCatchAll xmlns="6c91c2ee-c101-4bca-987d-6f9df44d0547" xsi:nil="true"/>
-    <lcf76f155ced4ddcb4097134ff3c332f xmlns="d4eb0e3e-7b24-471b-8a03-5c499a9a5580">
-      <Terms xmlns="http://schemas.microsoft.com/office/infopath/2007/PartnerControls"/>
-    </lcf76f155ced4ddcb4097134ff3c332f>
-  </documentManagement>
-</p:properties>
-</file>
-
-<file path=customXml/item4.xml><?xml version="1.0" encoding="utf-8"?>
-<?mso-contentType ?>
-<FormTemplates xmlns="http://schemas.microsoft.com/sharepoint/v3/contenttype/forms">
-  <Display>DocumentLibraryForm</Display>
-  <Edit>DocumentLibraryForm</Edit>
-  <New>DocumentLibraryForm</New>
-</FormTemplates>
-</file>
-
-<file path=customXml/item5.xml><?xml version="1.0" encoding="utf-8"?>
 <ct:contentTypeSchema xmlns:ct="http://schemas.microsoft.com/office/2006/metadata/contentType" xmlns:ma="http://schemas.microsoft.com/office/2006/metadata/properties/metaAttributes" ct:_="" ma:_="" ma:contentTypeName="Document" ma:contentTypeID="0x010100798E00C6AFAD03408071B752D1E33322" ma:contentTypeVersion="13" ma:contentTypeDescription="Create a new document." ma:contentTypeScope="" ma:versionID="2398bc749244256cb6b6c01baef7093f">
   <xsd:schema xmlns:xsd="http://www.w3.org/2001/XMLSchema" xmlns:xs="http://www.w3.org/2001/XMLSchema" xmlns:p="http://schemas.microsoft.com/office/2006/metadata/properties" xmlns:ns2="d4eb0e3e-7b24-471b-8a03-5c499a9a5580" xmlns:ns3="6c91c2ee-c101-4bca-987d-6f9df44d0547" targetNamespace="http://schemas.microsoft.com/office/2006/metadata/properties" ma:root="true" ma:fieldsID="d272b967c619b38d75f3b3d024c642b1" ns2:_="" ns3:_="">
     <xsd:import namespace="d4eb0e3e-7b24-471b-8a03-5c499a9a5580"/>
@@ -3654,6 +3520,26 @@
 </ct:contentTypeSchema>
 </file>
 
+<file path=customXml/item4.xml><?xml version="1.0" encoding="utf-8"?>
+<?mso-contentType ?>
+<FormTemplates xmlns="http://schemas.microsoft.com/sharepoint/v3/contenttype/forms">
+  <Display>DocumentLibraryForm</Display>
+  <Edit>DocumentLibraryForm</Edit>
+  <New>DocumentLibraryForm</New>
+</FormTemplates>
+</file>
+
+<file path=customXml/item5.xml><?xml version="1.0" encoding="utf-8"?>
+<p:properties xmlns:p="http://schemas.microsoft.com/office/2006/metadata/properties" xmlns:xsi="http://www.w3.org/2001/XMLSchema-instance" xmlns:pc="http://schemas.microsoft.com/office/infopath/2007/PartnerControls">
+  <documentManagement>
+    <TaxCatchAll xmlns="6c91c2ee-c101-4bca-987d-6f9df44d0547" xsi:nil="true"/>
+    <lcf76f155ced4ddcb4097134ff3c332f xmlns="d4eb0e3e-7b24-471b-8a03-5c499a9a5580">
+      <Terms xmlns="http://schemas.microsoft.com/office/infopath/2007/PartnerControls"/>
+    </lcf76f155ced4ddcb4097134ff3c332f>
+  </documentManagement>
+</p:properties>
+</file>
+
 <file path=customXml/itemProps1.xml><?xml version="1.0" encoding="utf-8"?>
 <ds:datastoreItem xmlns:ds="http://schemas.openxmlformats.org/officeDocument/2006/customXml" ds:itemID="{55AF091B-3C7A-41E3-B477-F2FDAA23CFDA}">
   <ds:schemaRefs>
@@ -3671,25 +3557,6 @@
 </file>
 
 <file path=customXml/itemProps3.xml><?xml version="1.0" encoding="utf-8"?>
-<ds:datastoreItem xmlns:ds="http://schemas.openxmlformats.org/officeDocument/2006/customXml" ds:itemID="{B59AE73C-DE0C-4FBA-BDF6-3D6AE391D2EF}">
-  <ds:schemaRefs>
-    <ds:schemaRef ds:uri="http://schemas.microsoft.com/office/2006/metadata/properties"/>
-    <ds:schemaRef ds:uri="http://schemas.microsoft.com/office/infopath/2007/PartnerControls"/>
-    <ds:schemaRef ds:uri="6c91c2ee-c101-4bca-987d-6f9df44d0547"/>
-    <ds:schemaRef ds:uri="d4eb0e3e-7b24-471b-8a03-5c499a9a5580"/>
-  </ds:schemaRefs>
-</ds:datastoreItem>
-</file>
-
-<file path=customXml/itemProps4.xml><?xml version="1.0" encoding="utf-8"?>
-<ds:datastoreItem xmlns:ds="http://schemas.openxmlformats.org/officeDocument/2006/customXml" ds:itemID="{53FD8D4B-59F0-4498-832E-B9AF55F41E6A}">
-  <ds:schemaRefs>
-    <ds:schemaRef ds:uri="http://schemas.microsoft.com/sharepoint/v3/contenttype/forms"/>
-  </ds:schemaRefs>
-</ds:datastoreItem>
-</file>
-
-<file path=customXml/itemProps5.xml><?xml version="1.0" encoding="utf-8"?>
 <ds:datastoreItem xmlns:ds="http://schemas.openxmlformats.org/officeDocument/2006/customXml" ds:itemID="{759CC4DF-C22A-45AC-A066-9B15D21701DA}">
   <ds:schemaRefs>
     <ds:schemaRef ds:uri="http://schemas.microsoft.com/office/2006/metadata/contentType"/>
@@ -3706,4 +3573,23 @@
     <ds:schemaRef ds:uri="http://schemas.microsoft.com/internal/obd"/>
   </ds:schemaRefs>
 </ds:datastoreItem>
+</file>
+
+<file path=customXml/itemProps4.xml><?xml version="1.0" encoding="utf-8"?>
+<ds:datastoreItem xmlns:ds="http://schemas.openxmlformats.org/officeDocument/2006/customXml" ds:itemID="{53FD8D4B-59F0-4498-832E-B9AF55F41E6A}">
+  <ds:schemaRefs>
+    <ds:schemaRef ds:uri="http://schemas.microsoft.com/sharepoint/v3/contenttype/forms"/>
+  </ds:schemaRefs>
+</ds:datastoreItem>
+</file>
+
+<file path=customXml/itemProps5.xml><?xml version="1.0" encoding="utf-8"?>
+<ds:datastoreItem xmlns:ds="http://schemas.openxmlformats.org/officeDocument/2006/customXml" ds:itemID="{B59AE73C-DE0C-4FBA-BDF6-3D6AE391D2EF}">
+  <ds:schemaRefs>
+    <ds:schemaRef ds:uri="http://schemas.microsoft.com/office/2006/metadata/properties"/>
+    <ds:schemaRef ds:uri="http://schemas.microsoft.com/office/infopath/2007/PartnerControls"/>
+    <ds:schemaRef ds:uri="6c91c2ee-c101-4bca-987d-6f9df44d0547"/>
+    <ds:schemaRef ds:uri="d4eb0e3e-7b24-471b-8a03-5c499a9a5580"/>
+  </ds:schemaRefs>
+</ds:datastoreItem>
 </file>
</xml_diff>